<commit_message>
Fixed number can to start with zero.
</commit_message>
<xml_diff>
--- a/Arithmetic expressions.docx
+++ b/Arithmetic expressions.docx
@@ -89,6 +89,11 @@
       </w:r>
     </w:p>
     <w:p>
+      <w:pPr>
+        <w:rPr>
+          <w:lang w:val="en-US"/>
+        </w:rPr>
+      </w:pPr>
       <w:r>
         <w:rPr>
           <w:lang w:val="en-US"/>
@@ -115,6 +120,7 @@
           <w:i/>
           <w:color w:val="000000" w:themeColor="text1"/>
           <w:u w:val="single"/>
+          <w:lang w:val="en-US"/>
         </w:rPr>
       </w:pPr>
     </w:p>
@@ -143,6 +149,9 @@
         <w:t>;</w:t>
       </w:r>
       <w:r>
+        <w:rPr>
+          <w:lang w:val="en-US"/>
+        </w:rPr>
         <w:t xml:space="preserve"> </w:t>
       </w:r>
       <w:r>
@@ -183,64 +192,105 @@
         <w:rPr>
           <w:lang w:val="en-US"/>
         </w:rPr>
+        <w:t xml:space="preserve">'0' | </w:t>
+      </w:r>
+      <w:r>
+        <w:rPr>
+          <w:b/>
+          <w:lang w:val="en-US"/>
+        </w:rPr>
+        <w:t>(</w:t>
+      </w:r>
+      <w:r>
+        <w:rPr>
+          <w:lang w:val="en-US"/>
+        </w:rPr>
+        <w:t xml:space="preserve"> (&lt;digit&gt; </w:t>
+      </w:r>
+      <w:r>
+        <w:t>кроме</w:t>
+      </w:r>
+      <w:r>
+        <w:rPr>
+          <w:lang w:val="en-US"/>
+        </w:rPr>
+        <w:t xml:space="preserve"> '0')+ (&lt;digit&gt;)*</w:t>
+      </w:r>
+      <w:r>
+        <w:rPr>
+          <w:b/>
+          <w:lang w:val="en-US"/>
+        </w:rPr>
+        <w:t>)</w:t>
+      </w:r>
+      <w:r>
+        <w:rPr>
+          <w:lang w:val="en-US"/>
+        </w:rPr>
+        <w:t>;</w:t>
+      </w:r>
+    </w:p>
+    <w:p>
+      <w:pPr>
+        <w:rPr>
+          <w:lang w:val="en-US"/>
+        </w:rPr>
+      </w:pPr>
+      <w:r>
+        <w:rPr>
+          <w:lang w:val="en-US"/>
+        </w:rPr>
+        <w:t>&lt;float&gt; ::= &lt;integer</w:t>
+      </w:r>
+      <w:r>
+        <w:rPr>
+          <w:lang w:val="en-US"/>
+        </w:rPr>
+        <w:t xml:space="preserve">&gt; </w:t>
+      </w:r>
+      <w:r>
+        <w:rPr>
+          <w:lang w:val="en-US"/>
+        </w:rPr>
+        <w:t>&lt;</w:t>
+      </w:r>
+      <w:r>
+        <w:rPr>
+          <w:lang w:val="en-US"/>
+        </w:rPr>
+        <w:t>fractional</w:t>
+      </w:r>
+      <w:r>
+        <w:rPr>
+          <w:lang w:val="en-US"/>
+        </w:rPr>
+        <w:t xml:space="preserve"> part&gt;;</w:t>
+      </w:r>
+    </w:p>
+    <w:p>
+      <w:r>
+        <w:rPr>
+          <w:lang w:val="en-US"/>
+        </w:rPr>
+        <w:t>&lt;</w:t>
+      </w:r>
+      <w:r>
+        <w:rPr>
+          <w:lang w:val="en-US"/>
+        </w:rPr>
+        <w:t>fractional</w:t>
+      </w:r>
+      <w:r>
+        <w:rPr>
+          <w:lang w:val="en-US"/>
+        </w:rPr>
+        <w:t xml:space="preserve"> part&gt; = '.' </w:t>
+      </w:r>
+      <w:r>
+        <w:rPr>
+          <w:lang w:val="en-US"/>
+        </w:rPr>
         <w:t>(&lt;digit&gt;)+;</w:t>
-      </w:r>
-    </w:p>
-    <w:p>
-      <w:pPr>
-        <w:rPr>
-          <w:lang w:val="en-US"/>
-        </w:rPr>
-      </w:pPr>
-      <w:r>
-        <w:rPr>
-          <w:lang w:val="en-US"/>
-        </w:rPr>
-        <w:t>&lt;float&gt; ::= &lt;integer</w:t>
-      </w:r>
-      <w:r>
-        <w:rPr>
-          <w:lang w:val="en-US"/>
-        </w:rPr>
-        <w:t xml:space="preserve">&gt; &amp; </w:t>
-      </w:r>
-      <w:r>
-        <w:rPr>
-          <w:lang w:val="en-US"/>
-        </w:rPr>
-        <w:t>&lt;</w:t>
-      </w:r>
-      <w:r>
-        <w:rPr>
-          <w:lang w:val="en-US"/>
-        </w:rPr>
-        <w:t>fractional</w:t>
-      </w:r>
-      <w:r>
-        <w:rPr>
-          <w:lang w:val="en-US"/>
-        </w:rPr>
-        <w:t xml:space="preserve"> part&gt;;</w:t>
-      </w:r>
-    </w:p>
-    <w:p>
-      <w:r>
-        <w:rPr>
-          <w:lang w:val="en-US"/>
-        </w:rPr>
-        <w:t>&lt;</w:t>
-      </w:r>
-      <w:r>
-        <w:rPr>
-          <w:lang w:val="en-US"/>
-        </w:rPr>
-        <w:t>fractional</w:t>
-      </w:r>
-      <w:r>
-        <w:rPr>
-          <w:lang w:val="en-US"/>
-        </w:rPr>
-        <w:t xml:space="preserve"> part&gt; = '.' &lt;integer&gt; ;</w:t>
       </w:r>
     </w:p>
     <w:p>

</xml_diff>